<commit_message>
revisi diagram ama laporan cuk
</commit_message>
<xml_diff>
--- a/Laporan dan Gambar/Laporan.docx
+++ b/Laporan dan Gambar/Laporan.docx
@@ -126,7 +126,7 @@
                     <a:blip r:embed="rId6" cstate="print">
                       <a:extLst>
                         <a:ext uri="{28A0092B-C50C-407E-A947-70E740481C1C}">
-                          <a14:useLocalDpi xmlns:a14="http://schemas.microsoft.com/office/drawing/2010/main" xmlns:wps="http://schemas.microsoft.com/office/word/2010/wordprocessingShape" xmlns:wpi="http://schemas.microsoft.com/office/word/2010/wordprocessingInk" xmlns:wpg="http://schemas.microsoft.com/office/word/2010/wordprocessingGroup" xmlns:w14="http://schemas.microsoft.com/office/word/2010/wordml" xmlns:w="http://schemas.openxmlformats.org/wordprocessingml/2006/main" xmlns:w10="urn:schemas-microsoft-com:office:word" xmlns:wp14="http://schemas.microsoft.com/office/word/2010/wordprocessingDrawing" xmlns:v="urn:schemas-microsoft-com:vml" xmlns:o="urn:schemas-microsoft-com:office:office" xmlns:mc="http://schemas.openxmlformats.org/markup-compatibility/2006" xmlns:wpc="http://schemas.microsoft.com/office/word/2010/wordprocessingCanvas" xmlns="" val="0"/>
+                          <a14:useLocalDpi xmlns="" xmlns:wpc="http://schemas.microsoft.com/office/word/2010/wordprocessingCanvas" xmlns:mc="http://schemas.openxmlformats.org/markup-compatibility/2006" xmlns:o="urn:schemas-microsoft-com:office:office" xmlns:v="urn:schemas-microsoft-com:vml" xmlns:wp14="http://schemas.microsoft.com/office/word/2010/wordprocessingDrawing" xmlns:w10="urn:schemas-microsoft-com:office:word" xmlns:w="http://schemas.openxmlformats.org/wordprocessingml/2006/main" xmlns:w14="http://schemas.microsoft.com/office/word/2010/wordml" xmlns:wpg="http://schemas.microsoft.com/office/word/2010/wordprocessingGroup" xmlns:wpi="http://schemas.microsoft.com/office/word/2010/wordprocessingInk" xmlns:wps="http://schemas.microsoft.com/office/word/2010/wordprocessingShape" xmlns:a14="http://schemas.microsoft.com/office/drawing/2010/main" val="0"/>
                         </a:ext>
                       </a:extLst>
                     </a:blip>
@@ -323,6 +323,14 @@
           <w:szCs w:val="26"/>
         </w:rPr>
         <w:tab/>
+      </w:r>
+      <w:r>
+        <w:rPr>
+          <w:rFonts w:ascii="Times New Roman" w:eastAsia="Times New Roman" w:hAnsi="Times New Roman" w:cs="Times New Roman"/>
+          <w:spacing w:val="17"/>
+          <w:sz w:val="26"/>
+          <w:szCs w:val="26"/>
+        </w:rPr>
         <w:t>171011402136</w:t>
       </w:r>
     </w:p>
@@ -957,9 +965,9 @@
         </w:rPr>
         <w:drawing>
           <wp:inline distT="0" distB="0" distL="0" distR="0">
-            <wp:extent cx="2178152" cy="1943100"/>
-            <wp:effectExtent l="19050" t="19050" r="12598" b="19050"/>
-            <wp:docPr id="3" name="Picture 3"/>
+            <wp:extent cx="1987041" cy="1944000"/>
+            <wp:effectExtent l="19050" t="19050" r="13209" b="18150"/>
+            <wp:docPr id="1" name="Picture 1"/>
             <wp:cNvGraphicFramePr>
               <a:graphicFrameLocks xmlns:a="http://schemas.openxmlformats.org/drawingml/2006/main" noChangeAspect="1"/>
             </wp:cNvGraphicFramePr>
@@ -967,7 +975,7 @@
               <a:graphicData uri="http://schemas.openxmlformats.org/drawingml/2006/picture">
                 <pic:pic xmlns:pic="http://schemas.openxmlformats.org/drawingml/2006/picture">
                   <pic:nvPicPr>
-                    <pic:cNvPr id="0" name="Picture 3"/>
+                    <pic:cNvPr id="0" name="Picture 1"/>
                     <pic:cNvPicPr>
                       <a:picLocks noChangeAspect="1" noChangeArrowheads="1"/>
                     </pic:cNvPicPr>
@@ -982,7 +990,7 @@
                   <pic:spPr bwMode="auto">
                     <a:xfrm>
                       <a:off x="0" y="0"/>
-                      <a:ext cx="2178152" cy="1943100"/>
+                      <a:ext cx="1987041" cy="1944000"/>
                     </a:xfrm>
                     <a:prstGeom prst="rect">
                       <a:avLst/>
@@ -1142,7 +1150,19 @@
         <w:rPr>
           <w:rFonts w:ascii="Times New Roman" w:hAnsi="Times New Roman" w:cs="Times New Roman"/>
         </w:rPr>
-        <w:t xml:space="preserve">, δ ( q1 , 1 ) = ( q2 , q3 ), δ ( q2 , 0 ) = q2, δ ( q2 , 1 ) = ( q1, q3 ), </w:t>
+        <w:t xml:space="preserve">, δ ( q1 , 1 ) </w:t>
+      </w:r>
+      <w:r>
+        <w:rPr>
+          <w:rFonts w:ascii="Times New Roman" w:hAnsi="Times New Roman" w:cs="Times New Roman"/>
+        </w:rPr>
+        <w:t>= ( q2 , q3 ), δ ( q2 , 0 ) = q1, δ ( q2 , 1 ) = ( q2</w:t>
+      </w:r>
+      <w:r>
+        <w:rPr>
+          <w:rFonts w:ascii="Times New Roman" w:hAnsi="Times New Roman" w:cs="Times New Roman"/>
+        </w:rPr>
+        <w:t xml:space="preserve">, q3 ), </w:t>
       </w:r>
     </w:p>
     <w:p>
@@ -1164,7 +1184,19 @@
           <w:rFonts w:ascii="Times New Roman" w:hAnsi="Times New Roman" w:cs="Times New Roman"/>
         </w:rPr>
         <w:tab/>
-        <w:t>δ ( q3 , 0 ) = q3, δ ( q1 , 1 ) = q3,</w:t>
+        <w:t>δ ( q3 , 0 ) = q3</w:t>
+      </w:r>
+      <w:r>
+        <w:rPr>
+          <w:rFonts w:ascii="Times New Roman" w:hAnsi="Times New Roman" w:cs="Times New Roman"/>
+        </w:rPr>
+        <w:t>, δ ( q3</w:t>
+      </w:r>
+      <w:r>
+        <w:rPr>
+          <w:rFonts w:ascii="Times New Roman" w:hAnsi="Times New Roman" w:cs="Times New Roman"/>
+        </w:rPr>
+        <w:t xml:space="preserve"> , 1 ) = q3,</w:t>
       </w:r>
     </w:p>
     <w:p>
@@ -1422,7 +1454,7 @@
               <w:rPr>
                 <w:rFonts w:ascii="Times New Roman" w:hAnsi="Times New Roman" w:cs="Times New Roman"/>
               </w:rPr>
-              <w:t>q2</w:t>
+              <w:t>q1</w:t>
             </w:r>
           </w:p>
         </w:tc>
@@ -1441,7 +1473,13 @@
               <w:rPr>
                 <w:rFonts w:ascii="Times New Roman" w:hAnsi="Times New Roman" w:cs="Times New Roman"/>
               </w:rPr>
-              <w:t>( q1 , q3 )</w:t>
+              <w:t>( q2</w:t>
+            </w:r>
+            <w:r>
+              <w:rPr>
+                <w:rFonts w:ascii="Times New Roman" w:hAnsi="Times New Roman" w:cs="Times New Roman"/>
+              </w:rPr>
+              <w:t xml:space="preserve"> , q3 )</w:t>
             </w:r>
           </w:p>
         </w:tc>
@@ -1550,7 +1588,25 @@
         <w:rPr>
           <w:rFonts w:ascii="Times New Roman" w:hAnsi="Times New Roman" w:cs="Times New Roman"/>
         </w:rPr>
-        <w:t xml:space="preserve">materi Pengenalan variabel dan tipedata dan q2 materi pengenalan oeprator </w:t>
+        <w:t>form/tampilan awal</w:t>
+      </w:r>
+      <w:r>
+        <w:rPr>
+          <w:rFonts w:ascii="Times New Roman" w:hAnsi="Times New Roman" w:cs="Times New Roman"/>
+        </w:rPr>
+        <w:t xml:space="preserve"> d</w:t>
+      </w:r>
+      <w:r>
+        <w:rPr>
+          <w:rFonts w:ascii="Times New Roman" w:hAnsi="Times New Roman" w:cs="Times New Roman"/>
+        </w:rPr>
+        <w:t>an q2 materi yang dipilih</w:t>
+      </w:r>
+      <w:r>
+        <w:rPr>
+          <w:rFonts w:ascii="Times New Roman" w:hAnsi="Times New Roman" w:cs="Times New Roman"/>
+        </w:rPr>
+        <w:t xml:space="preserve"> </w:t>
       </w:r>
       <w:r>
         <w:rPr>
@@ -1813,6 +1869,12 @@
         </w:rPr>
         <w:t xml:space="preserve">User dapat memilih materi dari 1 sampai </w:t>
       </w:r>
+      <w:r>
+        <w:rPr>
+          <w:rFonts w:ascii="Times New Roman" w:hAnsi="Times New Roman" w:cs="Times New Roman"/>
+        </w:rPr>
+        <w:t>5</w:t>
+      </w:r>
     </w:p>
     <w:p>
       <w:pPr>
@@ -1859,9 +1921,9 @@
         </w:rPr>
         <w:drawing>
           <wp:inline distT="0" distB="0" distL="0" distR="0">
-            <wp:extent cx="2560310" cy="2762250"/>
-            <wp:effectExtent l="19050" t="19050" r="11440" b="19050"/>
-            <wp:docPr id="9" name="Picture 9"/>
+            <wp:extent cx="3860975" cy="2761200"/>
+            <wp:effectExtent l="19050" t="19050" r="25225" b="20100"/>
+            <wp:docPr id="4" name="Picture 4"/>
             <wp:cNvGraphicFramePr>
               <a:graphicFrameLocks xmlns:a="http://schemas.openxmlformats.org/drawingml/2006/main" noChangeAspect="1"/>
             </wp:cNvGraphicFramePr>
@@ -1869,7 +1931,7 @@
               <a:graphicData uri="http://schemas.openxmlformats.org/drawingml/2006/picture">
                 <pic:pic xmlns:pic="http://schemas.openxmlformats.org/drawingml/2006/picture">
                   <pic:nvPicPr>
-                    <pic:cNvPr id="0" name="Picture 9"/>
+                    <pic:cNvPr id="0" name="Picture 4"/>
                     <pic:cNvPicPr>
                       <a:picLocks noChangeAspect="1" noChangeArrowheads="1"/>
                     </pic:cNvPicPr>
@@ -1884,7 +1946,7 @@
                   <pic:spPr bwMode="auto">
                     <a:xfrm>
                       <a:off x="0" y="0"/>
-                      <a:ext cx="2560310" cy="2762250"/>
+                      <a:ext cx="3860975" cy="2761200"/>
                     </a:xfrm>
                     <a:prstGeom prst="rect">
                       <a:avLst/>
@@ -2057,13 +2119,31 @@
           <w:rFonts w:ascii="Times New Roman" w:hAnsi="Times New Roman" w:cs="Times New Roman"/>
         </w:rPr>
         <w:tab/>
-        <w:t xml:space="preserve">{ </w:t>
-      </w:r>
-      <w:r>
-        <w:rPr>
-          <w:rFonts w:ascii="Times New Roman" w:hAnsi="Times New Roman" w:cs="Times New Roman"/>
-        </w:rPr>
-        <w:t xml:space="preserve">materi variabel dan tipe data , materi operator, materi if , materi loop , materi array , </w:t>
+        <w:t>{</w:t>
+      </w:r>
+      <w:r>
+        <w:rPr>
+          <w:rFonts w:ascii="Times New Roman" w:hAnsi="Times New Roman" w:cs="Times New Roman"/>
+        </w:rPr>
+        <w:t>Tampilan</w:t>
+      </w:r>
+      <w:r>
+        <w:rPr>
+          <w:rFonts w:ascii="Times New Roman" w:hAnsi="Times New Roman" w:cs="Times New Roman"/>
+        </w:rPr>
+        <w:t xml:space="preserve"> awal,</w:t>
+      </w:r>
+      <w:r>
+        <w:rPr>
+          <w:rFonts w:ascii="Times New Roman" w:hAnsi="Times New Roman" w:cs="Times New Roman"/>
+        </w:rPr>
+        <w:t xml:space="preserve"> </w:t>
+      </w:r>
+      <w:r>
+        <w:rPr>
+          <w:rFonts w:ascii="Times New Roman" w:hAnsi="Times New Roman" w:cs="Times New Roman"/>
+        </w:rPr>
+        <w:t xml:space="preserve">materi variabel dan tipe data , materi operator, materi if , materi loop </w:t>
       </w:r>
       <w:r>
         <w:rPr>
@@ -2076,6 +2156,18 @@
           <w:rFonts w:ascii="Times New Roman" w:hAnsi="Times New Roman" w:cs="Times New Roman"/>
         </w:rPr>
         <w:tab/>
+        <w:t xml:space="preserve">, materi array , </w:t>
+      </w:r>
+      <w:r>
+        <w:rPr>
+          <w:rFonts w:ascii="Times New Roman" w:hAnsi="Times New Roman" w:cs="Times New Roman"/>
+        </w:rPr>
+        <w:tab/>
+      </w:r>
+      <w:r>
+        <w:rPr>
+          <w:rFonts w:ascii="Times New Roman" w:hAnsi="Times New Roman" w:cs="Times New Roman"/>
+        </w:rPr>
         <w:t xml:space="preserve">keluar </w:t>
       </w:r>
       <w:r>
@@ -2198,7 +2290,13 @@
           <w:rFonts w:ascii="Times New Roman" w:hAnsi="Times New Roman" w:cs="Times New Roman"/>
         </w:rPr>
         <w:tab/>
-        <w:t>{ materi variabel dan tipe data</w:t>
+        <w:t xml:space="preserve">{ </w:t>
+      </w:r>
+      <w:r>
+        <w:rPr>
+          <w:rFonts w:ascii="Times New Roman" w:hAnsi="Times New Roman" w:cs="Times New Roman"/>
+        </w:rPr>
+        <w:t>halaman awal</w:t>
       </w:r>
       <w:r>
         <w:rPr>
@@ -2347,7 +2445,7 @@
           </w:tcPr>
           <w:p>
             <w:pPr>
-              <w:jc w:val="center"/>
+              <w:jc w:val="both"/>
               <w:rPr>
                 <w:rFonts w:ascii="Times New Roman" w:hAnsi="Times New Roman" w:cs="Times New Roman"/>
               </w:rPr>
@@ -2360,7 +2458,7 @@
           </w:tcPr>
           <w:p>
             <w:pPr>
-              <w:jc w:val="center"/>
+              <w:jc w:val="both"/>
               <w:rPr>
                 <w:rFonts w:ascii="Times New Roman" w:hAnsi="Times New Roman" w:cs="Times New Roman"/>
               </w:rPr>
@@ -2369,7 +2467,7 @@
               <w:rPr>
                 <w:rFonts w:ascii="Times New Roman" w:hAnsi="Times New Roman" w:cs="Times New Roman"/>
               </w:rPr>
-              <w:t>Pilih</w:t>
+              <w:t>dipilih</w:t>
             </w:r>
           </w:p>
         </w:tc>
@@ -2379,7 +2477,7 @@
           </w:tcPr>
           <w:p>
             <w:pPr>
-              <w:jc w:val="center"/>
+              <w:jc w:val="both"/>
               <w:rPr>
                 <w:rFonts w:ascii="Times New Roman" w:hAnsi="Times New Roman" w:cs="Times New Roman"/>
               </w:rPr>
@@ -2388,7 +2486,7 @@
               <w:rPr>
                 <w:rFonts w:ascii="Times New Roman" w:hAnsi="Times New Roman" w:cs="Times New Roman"/>
               </w:rPr>
-              <w:t>Tidak</w:t>
+              <w:t>tidak</w:t>
             </w:r>
           </w:p>
         </w:tc>
@@ -2400,7 +2498,86 @@
           </w:tcPr>
           <w:p>
             <w:pPr>
-              <w:jc w:val="center"/>
+              <w:rPr>
+                <w:rFonts w:ascii="Times New Roman" w:hAnsi="Times New Roman" w:cs="Times New Roman"/>
+              </w:rPr>
+            </w:pPr>
+            <w:r>
+              <w:rPr>
+                <w:rFonts w:ascii="Times New Roman" w:hAnsi="Times New Roman" w:cs="Times New Roman"/>
+              </w:rPr>
+              <w:t>Tampilan</w:t>
+            </w:r>
+            <w:r>
+              <w:rPr>
+                <w:rFonts w:ascii="Times New Roman" w:hAnsi="Times New Roman" w:cs="Times New Roman"/>
+              </w:rPr>
+              <w:t xml:space="preserve"> Awal</w:t>
+            </w:r>
+          </w:p>
+        </w:tc>
+        <w:tc>
+          <w:tcPr>
+            <w:tcW w:w="3081" w:type="dxa"/>
+          </w:tcPr>
+          <w:p>
+            <w:pPr>
+              <w:rPr>
+                <w:rFonts w:ascii="Times New Roman" w:hAnsi="Times New Roman" w:cs="Times New Roman"/>
+              </w:rPr>
+            </w:pPr>
+            <w:r>
+              <w:rPr>
+                <w:rFonts w:ascii="Times New Roman" w:hAnsi="Times New Roman" w:cs="Times New Roman"/>
+              </w:rPr>
+              <w:t xml:space="preserve">{ materi variabel dan tipe data , materi operator, materi if , materi loop </w:t>
+            </w:r>
+            <w:r>
+              <w:rPr>
+                <w:rFonts w:ascii="Times New Roman" w:hAnsi="Times New Roman" w:cs="Times New Roman"/>
+              </w:rPr>
+              <w:t xml:space="preserve">, materi array , </w:t>
+            </w:r>
+            <w:r>
+              <w:rPr>
+                <w:rFonts w:ascii="Times New Roman" w:hAnsi="Times New Roman" w:cs="Times New Roman"/>
+              </w:rPr>
+              <w:t>keluar }</w:t>
+            </w:r>
+          </w:p>
+        </w:tc>
+        <w:tc>
+          <w:tcPr>
+            <w:tcW w:w="3081" w:type="dxa"/>
+          </w:tcPr>
+          <w:p>
+            <w:pPr>
+              <w:rPr>
+                <w:rFonts w:ascii="Times New Roman" w:hAnsi="Times New Roman" w:cs="Times New Roman"/>
+              </w:rPr>
+            </w:pPr>
+            <w:r>
+              <w:rPr>
+                <w:rFonts w:ascii="Times New Roman" w:hAnsi="Times New Roman" w:cs="Times New Roman"/>
+              </w:rPr>
+              <w:t xml:space="preserve">Tampilan </w:t>
+            </w:r>
+            <w:r>
+              <w:rPr>
+                <w:rFonts w:ascii="Times New Roman" w:hAnsi="Times New Roman" w:cs="Times New Roman"/>
+              </w:rPr>
+              <w:t>Awal</w:t>
+            </w:r>
+          </w:p>
+        </w:tc>
+      </w:tr>
+      <w:tr>
+        <w:tc>
+          <w:tcPr>
+            <w:tcW w:w="3080" w:type="dxa"/>
+          </w:tcPr>
+          <w:p>
+            <w:pPr>
               <w:rPr>
                 <w:rFonts w:ascii="Times New Roman" w:hAnsi="Times New Roman" w:cs="Times New Roman"/>
               </w:rPr>
@@ -2419,7 +2596,6 @@
           </w:tcPr>
           <w:p>
             <w:pPr>
-              <w:jc w:val="center"/>
               <w:rPr>
                 <w:rFonts w:ascii="Times New Roman" w:hAnsi="Times New Roman" w:cs="Times New Roman"/>
               </w:rPr>
@@ -2428,7 +2604,7 @@
               <w:rPr>
                 <w:rFonts w:ascii="Times New Roman" w:hAnsi="Times New Roman" w:cs="Times New Roman"/>
               </w:rPr>
-              <w:t>( materi operator , materi if, materi loop , materi array )</w:t>
+              <w:t>{ materi operator, materi if , materi loop , materi array , keluar }</w:t>
             </w:r>
           </w:p>
         </w:tc>
@@ -2438,7 +2614,6 @@
           </w:tcPr>
           <w:p>
             <w:pPr>
-              <w:jc w:val="center"/>
               <w:rPr>
                 <w:rFonts w:ascii="Times New Roman" w:hAnsi="Times New Roman" w:cs="Times New Roman"/>
               </w:rPr>
@@ -2459,7 +2634,6 @@
           </w:tcPr>
           <w:p>
             <w:pPr>
-              <w:jc w:val="center"/>
               <w:rPr>
                 <w:rFonts w:ascii="Times New Roman" w:hAnsi="Times New Roman" w:cs="Times New Roman"/>
               </w:rPr>
@@ -2478,7 +2652,6 @@
           </w:tcPr>
           <w:p>
             <w:pPr>
-              <w:jc w:val="center"/>
               <w:rPr>
                 <w:rFonts w:ascii="Times New Roman" w:hAnsi="Times New Roman" w:cs="Times New Roman"/>
               </w:rPr>
@@ -2487,7 +2660,14 @@
               <w:rPr>
                 <w:rFonts w:ascii="Times New Roman" w:hAnsi="Times New Roman" w:cs="Times New Roman"/>
               </w:rPr>
-              <w:t>Keluar</w:t>
+              <w:t xml:space="preserve">{ materi variabel dan tipe data , materi if , materi loop </w:t>
+            </w:r>
+            <w:r>
+              <w:rPr>
+                <w:rFonts w:ascii="Times New Roman" w:hAnsi="Times New Roman" w:cs="Times New Roman"/>
+              </w:rPr>
+              <w:tab/>
+              <w:t>, materi array , keluar }</w:t>
             </w:r>
           </w:p>
         </w:tc>
@@ -2497,7 +2677,6 @@
           </w:tcPr>
           <w:p>
             <w:pPr>
-              <w:jc w:val="center"/>
               <w:rPr>
                 <w:rFonts w:ascii="Times New Roman" w:hAnsi="Times New Roman" w:cs="Times New Roman"/>
               </w:rPr>
@@ -2518,7 +2697,6 @@
           </w:tcPr>
           <w:p>
             <w:pPr>
-              <w:jc w:val="center"/>
               <w:rPr>
                 <w:rFonts w:ascii="Times New Roman" w:hAnsi="Times New Roman" w:cs="Times New Roman"/>
               </w:rPr>
@@ -2537,7 +2715,6 @@
           </w:tcPr>
           <w:p>
             <w:pPr>
-              <w:jc w:val="center"/>
               <w:rPr>
                 <w:rFonts w:ascii="Times New Roman" w:hAnsi="Times New Roman" w:cs="Times New Roman"/>
               </w:rPr>
@@ -2546,7 +2723,7 @@
               <w:rPr>
                 <w:rFonts w:ascii="Times New Roman" w:hAnsi="Times New Roman" w:cs="Times New Roman"/>
               </w:rPr>
-              <w:t>Keluar</w:t>
+              <w:t>{ materi variabel dan tipe data , materi operator, materi loop , materi array , keluar }</w:t>
             </w:r>
           </w:p>
         </w:tc>
@@ -2556,7 +2733,6 @@
           </w:tcPr>
           <w:p>
             <w:pPr>
-              <w:jc w:val="center"/>
               <w:rPr>
                 <w:rFonts w:ascii="Times New Roman" w:hAnsi="Times New Roman" w:cs="Times New Roman"/>
               </w:rPr>
@@ -2577,7 +2753,6 @@
           </w:tcPr>
           <w:p>
             <w:pPr>
-              <w:jc w:val="center"/>
               <w:rPr>
                 <w:rFonts w:ascii="Times New Roman" w:hAnsi="Times New Roman" w:cs="Times New Roman"/>
               </w:rPr>
@@ -2596,7 +2771,6 @@
           </w:tcPr>
           <w:p>
             <w:pPr>
-              <w:jc w:val="center"/>
               <w:rPr>
                 <w:rFonts w:ascii="Times New Roman" w:hAnsi="Times New Roman" w:cs="Times New Roman"/>
               </w:rPr>
@@ -2605,7 +2779,7 @@
               <w:rPr>
                 <w:rFonts w:ascii="Times New Roman" w:hAnsi="Times New Roman" w:cs="Times New Roman"/>
               </w:rPr>
-              <w:t>Keluar</w:t>
+              <w:t>{ materi variabel dan tipe data , materi operator, materi if, materi array , keluar }</w:t>
             </w:r>
           </w:p>
         </w:tc>
@@ -2615,7 +2789,6 @@
           </w:tcPr>
           <w:p>
             <w:pPr>
-              <w:jc w:val="center"/>
               <w:rPr>
                 <w:rFonts w:ascii="Times New Roman" w:hAnsi="Times New Roman" w:cs="Times New Roman"/>
               </w:rPr>
@@ -2636,7 +2809,6 @@
           </w:tcPr>
           <w:p>
             <w:pPr>
-              <w:jc w:val="center"/>
               <w:rPr>
                 <w:rFonts w:ascii="Times New Roman" w:hAnsi="Times New Roman" w:cs="Times New Roman"/>
               </w:rPr>
@@ -2655,7 +2827,6 @@
           </w:tcPr>
           <w:p>
             <w:pPr>
-              <w:jc w:val="center"/>
               <w:rPr>
                 <w:rFonts w:ascii="Times New Roman" w:hAnsi="Times New Roman" w:cs="Times New Roman"/>
               </w:rPr>
@@ -2664,7 +2835,14 @@
               <w:rPr>
                 <w:rFonts w:ascii="Times New Roman" w:hAnsi="Times New Roman" w:cs="Times New Roman"/>
               </w:rPr>
-              <w:t>Keluar</w:t>
+              <w:t xml:space="preserve">{ materi variabel dan tipe data , materi operator, materi if , materi loop </w:t>
+            </w:r>
+            <w:r>
+              <w:rPr>
+                <w:rFonts w:ascii="Times New Roman" w:hAnsi="Times New Roman" w:cs="Times New Roman"/>
+              </w:rPr>
+              <w:tab/>
+              <w:t>, keluar }</w:t>
             </w:r>
           </w:p>
         </w:tc>
@@ -2674,7 +2852,6 @@
           </w:tcPr>
           <w:p>
             <w:pPr>
-              <w:jc w:val="center"/>
               <w:rPr>
                 <w:rFonts w:ascii="Times New Roman" w:hAnsi="Times New Roman" w:cs="Times New Roman"/>
               </w:rPr>
@@ -2695,7 +2872,6 @@
           </w:tcPr>
           <w:p>
             <w:pPr>
-              <w:jc w:val="center"/>
               <w:rPr>
                 <w:rFonts w:ascii="Times New Roman" w:hAnsi="Times New Roman" w:cs="Times New Roman"/>
               </w:rPr>

</xml_diff>